<commit_message>
Translate ./contactkh.html and ./indexkh.html
</commit_message>
<xml_diff>
--- a/IMG/Local_Product/_freshfood/bakery/bakery.docx
+++ b/IMG/Local_Product/_freshfood/bakery/bakery.docx
@@ -288,6 +288,631 @@
       </w:pPr>
       <w:r>
         <w:t>GOLDEN THREADS SQUARE CAKE</w:t>
+      </w:r>
+    </w:p>
+    <w:p>
+      <w:r>
+        <w:t xml:space="preserve">    "</w:t>
+      </w:r>
+      <w:r>
+        <w:rPr>
+          <w:rFonts w:ascii="Khmer UI" w:hAnsi="Khmer UI" w:cs="Khmer UI"/>
+        </w:rPr>
+        <w:t>នំក្រូសង់តូច</w:t>
+      </w:r>
+      <w:r>
+        <w:t xml:space="preserve"> MINI 30 </w:t>
+      </w:r>
+      <w:r>
+        <w:rPr>
+          <w:rFonts w:ascii="Khmer UI" w:hAnsi="Khmer UI" w:cs="Khmer UI"/>
+        </w:rPr>
+        <w:t>ក្រាម</w:t>
+      </w:r>
+      <w:r>
+        <w:t xml:space="preserve"> × 10",</w:t>
+      </w:r>
+    </w:p>
+    <w:p>
+      <w:r>
+        <w:t xml:space="preserve">    "</w:t>
+      </w:r>
+      <w:r>
+        <w:rPr>
+          <w:rFonts w:ascii="Khmer UI" w:hAnsi="Khmer UI" w:cs="Khmer UI"/>
+        </w:rPr>
+        <w:t>នំក្រូសង់ប៊ឺរ</w:t>
+      </w:r>
+      <w:r>
+        <w:t xml:space="preserve"> BUTTER 70 </w:t>
+      </w:r>
+      <w:r>
+        <w:rPr>
+          <w:rFonts w:ascii="Khmer UI" w:hAnsi="Khmer UI" w:cs="Khmer UI"/>
+        </w:rPr>
+        <w:t>ក្រាម</w:t>
+      </w:r>
+      <w:r>
+        <w:t xml:space="preserve"> × 4",</w:t>
+      </w:r>
+    </w:p>
+    <w:p>
+      <w:r>
+        <w:t xml:space="preserve">    "</w:t>
+      </w:r>
+      <w:r>
+        <w:rPr>
+          <w:rFonts w:ascii="Khmer UI" w:hAnsi="Khmer UI" w:cs="Khmer UI"/>
+        </w:rPr>
+        <w:t>នំរមៀល</w:t>
+      </w:r>
+      <w:r>
+        <w:t xml:space="preserve"> KH CRISPY ROLL </w:t>
+      </w:r>
+      <w:r>
+        <w:rPr>
+          <w:rFonts w:ascii="Khmer UI" w:hAnsi="Khmer UI" w:cs="Khmer UI"/>
+        </w:rPr>
+        <w:t>រសជាតិដូរៀន</w:t>
+      </w:r>
+      <w:r>
+        <w:t xml:space="preserve"> 165 </w:t>
+      </w:r>
+      <w:r>
+        <w:rPr>
+          <w:rFonts w:ascii="Khmer UI" w:hAnsi="Khmer UI" w:cs="Khmer UI"/>
+        </w:rPr>
+        <w:t>ក្រាម</w:t>
+      </w:r>
+      <w:r>
+        <w:t>",</w:t>
+      </w:r>
+    </w:p>
+    <w:p>
+      <w:r>
+        <w:t xml:space="preserve">    "</w:t>
+      </w:r>
+      <w:r>
+        <w:rPr>
+          <w:rFonts w:ascii="Khmer UI" w:hAnsi="Khmer UI" w:cs="Khmer UI"/>
+        </w:rPr>
+        <w:t>នំរមៀល</w:t>
+      </w:r>
+      <w:r>
+        <w:t xml:space="preserve"> KH CRISPY ROLL </w:t>
+      </w:r>
+      <w:r>
+        <w:rPr>
+          <w:rFonts w:ascii="Khmer UI" w:hAnsi="Khmer UI" w:cs="Khmer UI"/>
+        </w:rPr>
+        <w:t>រសជាតិដើម</w:t>
+      </w:r>
+      <w:r>
+        <w:t xml:space="preserve"> 165 </w:t>
+      </w:r>
+      <w:r>
+        <w:rPr>
+          <w:rFonts w:ascii="Khmer UI" w:hAnsi="Khmer UI" w:cs="Khmer UI"/>
+        </w:rPr>
+        <w:t>ក្រាម</w:t>
+      </w:r>
+      <w:r>
+        <w:t>",</w:t>
+      </w:r>
+    </w:p>
+    <w:p>
+      <w:r>
+        <w:t xml:space="preserve">    "</w:t>
+      </w:r>
+      <w:r>
+        <w:rPr>
+          <w:rFonts w:ascii="Khmer UI" w:hAnsi="Khmer UI" w:cs="Khmer UI"/>
+        </w:rPr>
+        <w:t>នំប៉័ង</w:t>
+      </w:r>
+      <w:r>
+        <w:t xml:space="preserve"> KRAFTKORN BAKE HOUSE 350 </w:t>
+      </w:r>
+      <w:r>
+        <w:rPr>
+          <w:rFonts w:ascii="Khmer UI" w:hAnsi="Khmer UI" w:cs="Khmer UI"/>
+        </w:rPr>
+        <w:t>ក្រាម</w:t>
+      </w:r>
+      <w:r>
+        <w:t>",</w:t>
+      </w:r>
+    </w:p>
+    <w:p>
+      <w:r>
+        <w:t xml:space="preserve">    "</w:t>
+      </w:r>
+      <w:r>
+        <w:rPr>
+          <w:rFonts w:ascii="Khmer UI" w:hAnsi="Khmer UI" w:cs="Khmer UI"/>
+        </w:rPr>
+        <w:t>នំប៉័ងបារាំង</w:t>
+      </w:r>
+      <w:r>
+        <w:t xml:space="preserve"> FRENCH BAGUETTE 110 </w:t>
+      </w:r>
+      <w:r>
+        <w:rPr>
+          <w:rFonts w:ascii="Khmer UI" w:hAnsi="Khmer UI" w:cs="Khmer UI"/>
+        </w:rPr>
+        <w:t>ក្រាម</w:t>
+      </w:r>
+      <w:r>
+        <w:t xml:space="preserve"> × 3",</w:t>
+      </w:r>
+    </w:p>
+    <w:p>
+      <w:r>
+        <w:t xml:space="preserve">    "</w:t>
+      </w:r>
+      <w:r>
+        <w:rPr>
+          <w:rFonts w:ascii="Khmer UI" w:hAnsi="Khmer UI" w:cs="Khmer UI"/>
+        </w:rPr>
+        <w:t>នំប៉័ងដំបងឈីស</w:t>
+      </w:r>
+      <w:r>
+        <w:t xml:space="preserve"> 55 </w:t>
+      </w:r>
+      <w:r>
+        <w:rPr>
+          <w:rFonts w:ascii="Khmer UI" w:hAnsi="Khmer UI" w:cs="Khmer UI"/>
+        </w:rPr>
+        <w:t>ក្រាម</w:t>
+      </w:r>
+      <w:r>
+        <w:t xml:space="preserve"> × 2 </w:t>
+      </w:r>
+      <w:r>
+        <w:rPr>
+          <w:rFonts w:ascii="Khmer UI" w:hAnsi="Khmer UI" w:cs="Khmer UI"/>
+        </w:rPr>
+        <w:t>ដុំ</w:t>
+      </w:r>
+      <w:r>
+        <w:t>",</w:t>
+      </w:r>
+    </w:p>
+    <w:p>
+      <w:r>
+        <w:t xml:space="preserve">    "</w:t>
+      </w:r>
+      <w:r>
+        <w:rPr>
+          <w:rFonts w:ascii="Khmer UI" w:hAnsi="Khmer UI" w:cs="Khmer UI"/>
+        </w:rPr>
+        <w:t>នំប៉័ងសាច់ជ្រូកខ្ទេច</w:t>
+      </w:r>
+      <w:r>
+        <w:t xml:space="preserve"> 40 </w:t>
+      </w:r>
+      <w:r>
+        <w:rPr>
+          <w:rFonts w:ascii="Khmer UI" w:hAnsi="Khmer UI" w:cs="Khmer UI"/>
+        </w:rPr>
+        <w:t>ក្រាម</w:t>
+      </w:r>
+      <w:r>
+        <w:t xml:space="preserve"> × 6 </w:t>
+      </w:r>
+      <w:r>
+        <w:rPr>
+          <w:rFonts w:ascii="Khmer UI" w:hAnsi="Khmer UI" w:cs="Khmer UI"/>
+        </w:rPr>
+        <w:t>ដុំ</w:t>
+      </w:r>
+      <w:r>
+        <w:t>",</w:t>
+      </w:r>
+    </w:p>
+    <w:p>
+      <w:r>
+        <w:t xml:space="preserve">    "</w:t>
+      </w:r>
+      <w:r>
+        <w:rPr>
+          <w:rFonts w:ascii="Khmer UI" w:hAnsi="Khmer UI" w:cs="Khmer UI"/>
+        </w:rPr>
+        <w:t>នំក្រូសង់ស៊ុលតាណា</w:t>
+      </w:r>
+      <w:r>
+        <w:t xml:space="preserve"> 90 </w:t>
+      </w:r>
+      <w:r>
+        <w:rPr>
+          <w:rFonts w:ascii="Khmer UI" w:hAnsi="Khmer UI" w:cs="Khmer UI"/>
+        </w:rPr>
+        <w:t>ក្រាម</w:t>
+      </w:r>
+      <w:r>
+        <w:t xml:space="preserve"> × 3",</w:t>
+      </w:r>
+    </w:p>
+    <w:p>
+      <w:r>
+        <w:t xml:space="preserve">    "</w:t>
+      </w:r>
+      <w:r>
+        <w:rPr>
+          <w:rFonts w:ascii="Khmer UI" w:hAnsi="Khmer UI" w:cs="Khmer UI"/>
+        </w:rPr>
+        <w:t>នំតាតស៊ុត</w:t>
+      </w:r>
+      <w:r>
+        <w:t xml:space="preserve"> EGG TART 60 </w:t>
+      </w:r>
+      <w:r>
+        <w:rPr>
+          <w:rFonts w:ascii="Khmer UI" w:hAnsi="Khmer UI" w:cs="Khmer UI"/>
+        </w:rPr>
+        <w:t>ក្រាម</w:t>
+      </w:r>
+      <w:r>
+        <w:t xml:space="preserve"> × 4",</w:t>
+      </w:r>
+    </w:p>
+    <w:p>
+      <w:r>
+        <w:t xml:space="preserve">    "</w:t>
+      </w:r>
+      <w:r>
+        <w:rPr>
+          <w:rFonts w:ascii="Khmer UI" w:hAnsi="Khmer UI" w:cs="Khmer UI"/>
+        </w:rPr>
+        <w:t>នំចិនប្រៃ</w:t>
+      </w:r>
+      <w:r>
+        <w:t xml:space="preserve"> 40 </w:t>
+      </w:r>
+      <w:r>
+        <w:rPr>
+          <w:rFonts w:ascii="Khmer UI" w:hAnsi="Khmer UI" w:cs="Khmer UI"/>
+        </w:rPr>
+        <w:t>ក្រាម</w:t>
+      </w:r>
+      <w:r>
+        <w:t xml:space="preserve"> × 6",</w:t>
+      </w:r>
+    </w:p>
+    <w:p>
+      <w:r>
+        <w:t xml:space="preserve">    "</w:t>
+      </w:r>
+      <w:r>
+        <w:rPr>
+          <w:rFonts w:ascii="Khmer UI" w:hAnsi="Khmer UI" w:cs="Khmer UI"/>
+        </w:rPr>
+        <w:t>នំផាយតុនា</w:t>
+      </w:r>
+      <w:r>
+        <w:t xml:space="preserve"> M Bake House 80 </w:t>
+      </w:r>
+      <w:r>
+        <w:rPr>
+          <w:rFonts w:ascii="Khmer UI" w:hAnsi="Khmer UI" w:cs="Khmer UI"/>
+        </w:rPr>
+        <w:t>ក្រាម</w:t>
+      </w:r>
+      <w:r>
+        <w:t xml:space="preserve"> × 3 </w:t>
+      </w:r>
+      <w:r>
+        <w:rPr>
+          <w:rFonts w:ascii="Khmer UI" w:hAnsi="Khmer UI" w:cs="Khmer UI"/>
+        </w:rPr>
+        <w:t>ដុំ</w:t>
+      </w:r>
+      <w:r>
+        <w:t>",</w:t>
+      </w:r>
+    </w:p>
+    <w:p>
+      <w:r>
+        <w:t xml:space="preserve">    "</w:t>
+      </w:r>
+      <w:r>
+        <w:rPr>
+          <w:rFonts w:ascii="Khmer UI" w:hAnsi="Khmer UI" w:cs="Khmer UI"/>
+        </w:rPr>
+        <w:t>នំប៉័ងបារាំង</w:t>
+      </w:r>
+      <w:r>
+        <w:t xml:space="preserve"> FRENCH BAGUETTE 220 </w:t>
+      </w:r>
+      <w:r>
+        <w:rPr>
+          <w:rFonts w:ascii="Khmer UI" w:hAnsi="Khmer UI" w:cs="Khmer UI"/>
+        </w:rPr>
+        <w:t>ក្រាម</w:t>
+      </w:r>
+      <w:r>
+        <w:t>",</w:t>
+      </w:r>
+    </w:p>
+    <w:p>
+      <w:r>
+        <w:t xml:space="preserve">    "</w:t>
+      </w:r>
+      <w:r>
+        <w:rPr>
+          <w:rFonts w:ascii="Khmer UI" w:hAnsi="Khmer UI" w:cs="Khmer UI"/>
+        </w:rPr>
+        <w:t>នំចិនផ្អែម</w:t>
+      </w:r>
+      <w:r>
+        <w:t xml:space="preserve"> 40 </w:t>
+      </w:r>
+      <w:r>
+        <w:rPr>
+          <w:rFonts w:ascii="Khmer UI" w:hAnsi="Khmer UI" w:cs="Khmer UI"/>
+        </w:rPr>
+        <w:t>ក្រាម</w:t>
+      </w:r>
+      <w:r>
+        <w:t xml:space="preserve"> × 6",</w:t>
+      </w:r>
+    </w:p>
+    <w:p>
+      <w:r>
+        <w:t xml:space="preserve">    "</w:t>
+      </w:r>
+      <w:r>
+        <w:rPr>
+          <w:rFonts w:ascii="Khmer UI" w:hAnsi="Khmer UI" w:cs="Khmer UI"/>
+        </w:rPr>
+        <w:t>នំប៉័ង</w:t>
+      </w:r>
+      <w:r>
+        <w:t xml:space="preserve"> OPEN TOP 540 </w:t>
+      </w:r>
+      <w:r>
+        <w:rPr>
+          <w:rFonts w:ascii="Khmer UI" w:hAnsi="Khmer UI" w:cs="Khmer UI"/>
+        </w:rPr>
+        <w:t>ក្រាម</w:t>
+      </w:r>
+      <w:r>
+        <w:t>",</w:t>
+      </w:r>
+    </w:p>
+    <w:p>
+      <w:r>
+        <w:lastRenderedPageBreak/>
+        <w:t xml:space="preserve">    "</w:t>
+      </w:r>
+      <w:r>
+        <w:rPr>
+          <w:rFonts w:ascii="Khmer UI" w:hAnsi="Khmer UI" w:cs="Khmer UI"/>
+        </w:rPr>
+        <w:t>នំផាយម្នាស់</w:t>
+      </w:r>
+      <w:r>
+        <w:t xml:space="preserve"> M Bake House 75 </w:t>
+      </w:r>
+      <w:r>
+        <w:rPr>
+          <w:rFonts w:ascii="Khmer UI" w:hAnsi="Khmer UI" w:cs="Khmer UI"/>
+        </w:rPr>
+        <w:t>ក្រាម</w:t>
+      </w:r>
+      <w:r>
+        <w:t xml:space="preserve"> × 3 </w:t>
+      </w:r>
+      <w:r>
+        <w:rPr>
+          <w:rFonts w:ascii="Khmer UI" w:hAnsi="Khmer UI" w:cs="Khmer UI"/>
+        </w:rPr>
+        <w:t>ដុំ</w:t>
+      </w:r>
+      <w:r>
+        <w:t>",</w:t>
+      </w:r>
+    </w:p>
+    <w:p>
+      <w:r>
+        <w:t xml:space="preserve">    "</w:t>
+      </w:r>
+      <w:r>
+        <w:rPr>
+          <w:rFonts w:ascii="Khmer UI" w:hAnsi="Khmer UI" w:cs="Khmer UI"/>
+        </w:rPr>
+        <w:t>នំផាយមាន់ការី</w:t>
+      </w:r>
+      <w:r>
+        <w:t xml:space="preserve"> M Bake House 80 </w:t>
+      </w:r>
+      <w:r>
+        <w:rPr>
+          <w:rFonts w:ascii="Khmer UI" w:hAnsi="Khmer UI" w:cs="Khmer UI"/>
+        </w:rPr>
+        <w:t>ក្រាម</w:t>
+      </w:r>
+      <w:r>
+        <w:t xml:space="preserve"> × 3 </w:t>
+      </w:r>
+      <w:r>
+        <w:rPr>
+          <w:rFonts w:ascii="Khmer UI" w:hAnsi="Khmer UI" w:cs="Khmer UI"/>
+        </w:rPr>
+        <w:t>ដុំ</w:t>
+      </w:r>
+      <w:r>
+        <w:t>",</w:t>
+      </w:r>
+    </w:p>
+    <w:p>
+      <w:r>
+        <w:t xml:space="preserve">    "</w:t>
+      </w:r>
+      <w:r>
+        <w:rPr>
+          <w:rFonts w:ascii="Khmer UI" w:hAnsi="Khmer UI" w:cs="Khmer UI"/>
+        </w:rPr>
+        <w:t>នំដូណាត់</w:t>
+      </w:r>
+      <w:r>
+        <w:t xml:space="preserve"> FANCY 35 </w:t>
+      </w:r>
+      <w:r>
+        <w:rPr>
+          <w:rFonts w:ascii="Khmer UI" w:hAnsi="Khmer UI" w:cs="Khmer UI"/>
+        </w:rPr>
+        <w:t>ក្រាម</w:t>
+      </w:r>
+      <w:r>
+        <w:t xml:space="preserve"> × 5 </w:t>
+      </w:r>
+      <w:r>
+        <w:rPr>
+          <w:rFonts w:ascii="Khmer UI" w:hAnsi="Khmer UI" w:cs="Khmer UI"/>
+        </w:rPr>
+        <w:t>ដុំ</w:t>
+      </w:r>
+      <w:r>
+        <w:t>",</w:t>
+      </w:r>
+    </w:p>
+    <w:p>
+      <w:r>
+        <w:t xml:space="preserve">    "</w:t>
+      </w:r>
+      <w:r>
+        <w:rPr>
+          <w:rFonts w:ascii="Khmer UI" w:hAnsi="Khmer UI" w:cs="Khmer UI"/>
+        </w:rPr>
+        <w:t>នំប៉័ងសាច់ហតដុក</w:t>
+      </w:r>
+      <w:r>
+        <w:t xml:space="preserve"> 60 </w:t>
+      </w:r>
+      <w:r>
+        <w:rPr>
+          <w:rFonts w:ascii="Khmer UI" w:hAnsi="Khmer UI" w:cs="Khmer UI"/>
+        </w:rPr>
+        <w:t>ក្រាម</w:t>
+      </w:r>
+      <w:r>
+        <w:t xml:space="preserve"> × 6",</w:t>
+      </w:r>
+    </w:p>
+    <w:p>
+      <w:r>
+        <w:t xml:space="preserve">    "</w:t>
+      </w:r>
+      <w:r>
+        <w:rPr>
+          <w:rFonts w:ascii="Khmer UI" w:hAnsi="Khmer UI" w:cs="Khmer UI"/>
+        </w:rPr>
+        <w:t>នំក្រូសង់សូកូឡា</w:t>
+      </w:r>
+      <w:r>
+        <w:t xml:space="preserve"> 35 </w:t>
+      </w:r>
+      <w:r>
+        <w:rPr>
+          <w:rFonts w:ascii="Khmer UI" w:hAnsi="Khmer UI" w:cs="Khmer UI"/>
+        </w:rPr>
+        <w:t>ក្រាម</w:t>
+      </w:r>
+      <w:r>
+        <w:t xml:space="preserve"> × 5",</w:t>
+      </w:r>
+    </w:p>
+    <w:p>
+      <w:r>
+        <w:t xml:space="preserve">    "</w:t>
+      </w:r>
+      <w:r>
+        <w:rPr>
+          <w:rFonts w:ascii="Khmer UI" w:hAnsi="Khmer UI" w:cs="Khmer UI"/>
+        </w:rPr>
+        <w:t>នំប៉័ងដំឡូង</w:t>
+      </w:r>
+      <w:r>
+        <w:t xml:space="preserve"> FONDANT POTATOES 200 </w:t>
+      </w:r>
+      <w:r>
+        <w:rPr>
+          <w:rFonts w:ascii="Khmer UI" w:hAnsi="Khmer UI" w:cs="Khmer UI"/>
+        </w:rPr>
+        <w:t>ក្រាម</w:t>
+      </w:r>
+      <w:r>
+        <w:t>",</w:t>
+      </w:r>
+    </w:p>
+    <w:p>
+      <w:r>
+        <w:t xml:space="preserve">    "</w:t>
+      </w:r>
+      <w:r>
+        <w:rPr>
+          <w:rFonts w:ascii="Khmer UI" w:hAnsi="Khmer UI" w:cs="Khmer UI"/>
+        </w:rPr>
+        <w:t>នំអង្ករ</w:t>
+      </w:r>
+      <w:r>
+        <w:t xml:space="preserve"> </w:t>
+      </w:r>
+      <w:r>
+        <w:rPr>
+          <w:rFonts w:ascii="Khmer UI" w:hAnsi="Khmer UI" w:cs="Khmer UI"/>
+        </w:rPr>
+        <w:t>និងធញ្ញជាតិ</w:t>
+      </w:r>
+      <w:r>
+        <w:t xml:space="preserve"> RICE CRACKER &amp; CEREAL 140 </w:t>
+      </w:r>
+      <w:r>
+        <w:rPr>
+          <w:rFonts w:ascii="Khmer UI" w:hAnsi="Khmer UI" w:cs="Khmer UI"/>
+        </w:rPr>
+        <w:t>ក្រាម</w:t>
+      </w:r>
+      <w:r>
+        <w:t>",</w:t>
+      </w:r>
+    </w:p>
+    <w:p>
+      <w:r>
+        <w:t xml:space="preserve">    "</w:t>
+      </w:r>
+      <w:r>
+        <w:rPr>
+          <w:rFonts w:ascii="Khmer UI" w:hAnsi="Khmer UI" w:cs="Khmer UI"/>
+        </w:rPr>
+        <w:t>នំក្រូសង់សូកូឡា</w:t>
+      </w:r>
+      <w:r>
+        <w:t xml:space="preserve"> 70 </w:t>
+      </w:r>
+      <w:r>
+        <w:rPr>
+          <w:rFonts w:ascii="Khmer UI" w:hAnsi="Khmer UI" w:cs="Khmer UI"/>
+        </w:rPr>
+        <w:t>ក្រាម</w:t>
+      </w:r>
+      <w:r>
+        <w:t xml:space="preserve"> × 3",</w:t>
+      </w:r>
+    </w:p>
+    <w:p>
+      <w:r>
+        <w:t xml:space="preserve">    "</w:t>
+      </w:r>
+      <w:r>
+        <w:rPr>
+          <w:rFonts w:ascii="Khmer UI" w:hAnsi="Khmer UI" w:cs="Khmer UI"/>
+        </w:rPr>
+        <w:t>នំខេកសរសៃមាសរាងការ៉េ</w:t>
+      </w:r>
+      <w:r>
+        <w:t xml:space="preserve"> (Golden Threads Square Cake)"</w:t>
       </w:r>
     </w:p>
     <w:sectPr>

</xml_diff>